<commit_message>
Last Commit ON WORKING
</commit_message>
<xml_diff>
--- a/Uab.EFolioG/21018_efolioGlobal.docx
+++ b/Uab.EFolioG/21018_efolioGlobal.docx
@@ -1,6 +1,6 @@
 
 <file path=word/document.xml><?xml version="1.0" encoding="utf-8"?>
-<w:document xmlns:wpc="http://schemas.microsoft.com/office/word/2010/wordprocessingCanvas" xmlns:cx="http://schemas.microsoft.com/office/drawing/2014/chartex" xmlns:cx1="http://schemas.microsoft.com/office/drawing/2015/9/8/chartex" xmlns:cx2="http://schemas.microsoft.com/office/drawing/2015/10/21/chartex" xmlns:cx3="http://schemas.microsoft.com/office/drawing/2016/5/9/chartex" xmlns:cx4="http://schemas.microsoft.com/office/drawing/2016/5/10/chartex" xmlns:cx5="http://schemas.microsoft.com/office/drawing/2016/5/11/chartex" xmlns:cx6="http://schemas.microsoft.com/office/drawing/2016/5/12/chartex" xmlns:cx7="http://schemas.microsoft.com/office/drawing/2016/5/13/chartex" xmlns:cx8="http://schemas.microsoft.com/office/drawing/2016/5/14/chartex" xmlns:mc="http://schemas.openxmlformats.org/markup-compatibility/2006" xmlns:aink="http://schemas.microsoft.com/office/drawing/2016/ink" xmlns:am3d="http://schemas.microsoft.com/office/drawing/2017/model3d" xmlns:o="urn:schemas-microsoft-com:office:office" xmlns:oel="http://schemas.microsoft.com/office/2019/extlst" xmlns:r="http://schemas.openxmlformats.org/officeDocument/2006/relationships" xmlns:m="http://schemas.openxmlformats.org/officeDocument/2006/math" xmlns:v="urn:schemas-microsoft-com:vml" xmlns:wp14="http://schemas.microsoft.com/office/word/2010/wordprocessingDrawing" xmlns:wp="http://schemas.openxmlformats.org/drawingml/2006/wordprocessingDrawing" xmlns:w10="urn:schemas-microsoft-com:office:word" xmlns:w="http://schemas.openxmlformats.org/wordprocessingml/2006/main" xmlns:w14="http://schemas.microsoft.com/office/word/2010/wordml" xmlns:w15="http://schemas.microsoft.com/office/word/2012/wordml" xmlns:w16cex="http://schemas.microsoft.com/office/word/2018/wordml/cex" xmlns:w16cid="http://schemas.microsoft.com/office/word/2016/wordml/cid" xmlns:w16="http://schemas.microsoft.com/office/word/2018/wordml" xmlns:w16du="http://schemas.microsoft.com/office/word/2023/wordml/word16du" xmlns:w16sdtdh="http://schemas.microsoft.com/office/word/2020/wordml/sdtdatahash" xmlns:w16se="http://schemas.microsoft.com/office/word/2015/wordml/symex" xmlns:wpg="http://schemas.microsoft.com/office/word/2010/wordprocessingGroup" xmlns:wpi="http://schemas.microsoft.com/office/word/2010/wordprocessingInk" xmlns:wne="http://schemas.microsoft.com/office/word/2006/wordml" xmlns:wps="http://schemas.microsoft.com/office/word/2010/wordprocessingShape" mc:Ignorable="w14 w15 w16se w16cid w16 w16cex w16sdtdh wp14">
+<w:document xmlns:wpc="http://schemas.microsoft.com/office/word/2010/wordprocessingCanvas" xmlns:cx="http://schemas.microsoft.com/office/drawing/2014/chartex" xmlns:cx1="http://schemas.microsoft.com/office/drawing/2015/9/8/chartex" xmlns:cx2="http://schemas.microsoft.com/office/drawing/2015/10/21/chartex" xmlns:cx3="http://schemas.microsoft.com/office/drawing/2016/5/9/chartex" xmlns:cx4="http://schemas.microsoft.com/office/drawing/2016/5/10/chartex" xmlns:cx5="http://schemas.microsoft.com/office/drawing/2016/5/11/chartex" xmlns:cx6="http://schemas.microsoft.com/office/drawing/2016/5/12/chartex" xmlns:cx7="http://schemas.microsoft.com/office/drawing/2016/5/13/chartex" xmlns:cx8="http://schemas.microsoft.com/office/drawing/2016/5/14/chartex" xmlns:mc="http://schemas.openxmlformats.org/markup-compatibility/2006" xmlns:aink="http://schemas.microsoft.com/office/drawing/2016/ink" xmlns:am3d="http://schemas.microsoft.com/office/drawing/2017/model3d" xmlns:o="urn:schemas-microsoft-com:office:office" xmlns:oel="http://schemas.microsoft.com/office/2019/extlst" xmlns:r="http://schemas.openxmlformats.org/officeDocument/2006/relationships" xmlns:m="http://schemas.openxmlformats.org/officeDocument/2006/math" xmlns:v="urn:schemas-microsoft-com:vml" xmlns:wp14="http://schemas.microsoft.com/office/word/2010/wordprocessingDrawing" xmlns:wp="http://schemas.openxmlformats.org/drawingml/2006/wordprocessingDrawing" xmlns:w10="urn:schemas-microsoft-com:office:word" xmlns:w="http://schemas.openxmlformats.org/wordprocessingml/2006/main" xmlns:w14="http://schemas.microsoft.com/office/word/2010/wordml" xmlns:w15="http://schemas.microsoft.com/office/word/2012/wordml" xmlns:w16cex="http://schemas.microsoft.com/office/word/2018/wordml/cex" xmlns:w16cid="http://schemas.microsoft.com/office/word/2016/wordml/cid" xmlns:w16="http://schemas.microsoft.com/office/word/2018/wordml" xmlns:w16sdtdh="http://schemas.microsoft.com/office/word/2020/wordml/sdtdatahash" xmlns:w16se="http://schemas.microsoft.com/office/word/2015/wordml/symex" xmlns:wpg="http://schemas.microsoft.com/office/word/2010/wordprocessingGroup" xmlns:wpi="http://schemas.microsoft.com/office/word/2010/wordprocessingInk" xmlns:wne="http://schemas.microsoft.com/office/word/2006/wordml" xmlns:wps="http://schemas.microsoft.com/office/word/2010/wordprocessingShape" mc:Ignorable="w14 w15 w16se w16cid w16 w16cex w16sdtdh wp14">
   <w:body>
     <w:p>
       <w:r>
@@ -967,19 +967,16 @@
       </w:pPr>
       <w:r>
         <w:rPr>
-          <w:rFonts w:ascii="Verdana" w:hAnsi="Verdana" w:cs="Arial"/>
-          <w:noProof/>
-          <w:color w:val="000000"/>
-          <w:sz w:val="20"/>
-          <w:szCs w:val="20"/>
-          <w:bdr w:val="none" w:sz="0" w:space="0" w:color="auto" w:frame="1"/>
+          <w:rFonts w:ascii="Verdana" w:hAnsi="Verdana"/>
+          <w:sz w:val="20"/>
+          <w:szCs w:val="20"/>
         </w:rPr>
         <w:lastRenderedPageBreak/>
         <w:drawing>
-          <wp:inline distT="0" distB="0" distL="0" distR="0" wp14:anchorId="59213E4E" wp14:editId="564EA163">
-            <wp:extent cx="5400040" cy="1292225"/>
-            <wp:effectExtent l="0" t="0" r="0" b="3175"/>
-            <wp:docPr id="570048184" name="Imagem 4" descr="Uma imagem com texto, captura de ecrã, Tipo de letra&#10;&#10;Descrição gerada automaticamente"/>
+          <wp:inline distT="0" distB="0" distL="0" distR="0" wp14:anchorId="1B06375E" wp14:editId="7686AA4C">
+            <wp:extent cx="5400040" cy="1815465"/>
+            <wp:effectExtent l="0" t="0" r="0" b="0"/>
+            <wp:docPr id="1497871897" name="Imagem 1" descr="Uma imagem com texto, Tipo de letra, captura de ecrã&#10;&#10;Descrição gerada automaticamente"/>
             <wp:cNvGraphicFramePr>
               <a:graphicFrameLocks xmlns:a="http://schemas.openxmlformats.org/drawingml/2006/main" noChangeAspect="1"/>
             </wp:cNvGraphicFramePr>
@@ -987,36 +984,23 @@
               <a:graphicData uri="http://schemas.openxmlformats.org/drawingml/2006/picture">
                 <pic:pic xmlns:pic="http://schemas.openxmlformats.org/drawingml/2006/picture">
                   <pic:nvPicPr>
-                    <pic:cNvPr id="570048184" name="Imagem 4" descr="Uma imagem com texto, captura de ecrã, Tipo de letra&#10;&#10;Descrição gerada automaticamente"/>
-                    <pic:cNvPicPr>
-                      <a:picLocks noChangeAspect="1" noChangeArrowheads="1"/>
-                    </pic:cNvPicPr>
+                    <pic:cNvPr id="1497871897" name="Imagem 1" descr="Uma imagem com texto, Tipo de letra, captura de ecrã&#10;&#10;Descrição gerada automaticamente"/>
+                    <pic:cNvPicPr/>
                   </pic:nvPicPr>
                   <pic:blipFill>
-                    <a:blip r:embed="rId9">
-                      <a:extLst>
-                        <a:ext uri="{28A0092B-C50C-407E-A947-70E740481C1C}">
-                          <a14:useLocalDpi xmlns:a14="http://schemas.microsoft.com/office/drawing/2010/main" val="0"/>
-                        </a:ext>
-                      </a:extLst>
-                    </a:blip>
-                    <a:srcRect/>
+                    <a:blip r:embed="rId9"/>
                     <a:stretch>
                       <a:fillRect/>
                     </a:stretch>
                   </pic:blipFill>
-                  <pic:spPr bwMode="auto">
+                  <pic:spPr>
                     <a:xfrm>
                       <a:off x="0" y="0"/>
-                      <a:ext cx="5400040" cy="1292225"/>
+                      <a:ext cx="5400040" cy="1815465"/>
                     </a:xfrm>
                     <a:prstGeom prst="rect">
                       <a:avLst/>
                     </a:prstGeom>
-                    <a:noFill/>
-                    <a:ln>
-                      <a:noFill/>
-                    </a:ln>
                   </pic:spPr>
                 </pic:pic>
               </a:graphicData>
@@ -1034,16 +1018,16 @@
         <w:rPr>
           <w:rFonts w:ascii="Verdana" w:hAnsi="Verdana" w:cs="Arial"/>
           <w:color w:val="000000"/>
-          <w:sz w:val="20"/>
-          <w:szCs w:val="20"/>
-        </w:rPr>
-      </w:pPr>
-      <w:r>
-        <w:rPr>
-          <w:rFonts w:ascii="Verdana" w:hAnsi="Verdana" w:cs="Arial"/>
-          <w:color w:val="000000"/>
-          <w:sz w:val="20"/>
-          <w:szCs w:val="20"/>
+          <w:sz w:val="18"/>
+          <w:szCs w:val="18"/>
+        </w:rPr>
+      </w:pPr>
+      <w:r>
+        <w:rPr>
+          <w:rFonts w:ascii="Verdana" w:hAnsi="Verdana" w:cs="Arial"/>
+          <w:color w:val="000000"/>
+          <w:sz w:val="18"/>
+          <w:szCs w:val="18"/>
         </w:rPr>
         <w:t xml:space="preserve">Figura 1 - Comando </w:t>
       </w:r>
@@ -1052,8 +1036,8 @@
         <w:rPr>
           <w:rFonts w:ascii="Verdana" w:hAnsi="Verdana" w:cs="Arial"/>
           <w:color w:val="000000"/>
-          <w:sz w:val="20"/>
-          <w:szCs w:val="20"/>
+          <w:sz w:val="18"/>
+          <w:szCs w:val="18"/>
         </w:rPr>
         <w:t>bash</w:t>
       </w:r>
@@ -1062,8 +1046,8 @@
         <w:rPr>
           <w:rFonts w:ascii="Verdana" w:hAnsi="Verdana" w:cs="Arial"/>
           <w:color w:val="000000"/>
-          <w:sz w:val="20"/>
-          <w:szCs w:val="20"/>
+          <w:sz w:val="18"/>
+          <w:szCs w:val="18"/>
         </w:rPr>
         <w:t xml:space="preserve"> criado para automatização da compilação do código</w:t>
       </w:r>
@@ -1297,16 +1281,16 @@
         <w:rPr>
           <w:rFonts w:ascii="Verdana" w:hAnsi="Verdana" w:cs="Arial"/>
           <w:color w:val="000000"/>
-          <w:sz w:val="20"/>
-          <w:szCs w:val="20"/>
-        </w:rPr>
-      </w:pPr>
-      <w:r>
-        <w:rPr>
-          <w:rFonts w:ascii="Verdana" w:hAnsi="Verdana" w:cs="Arial"/>
-          <w:color w:val="000000"/>
-          <w:sz w:val="20"/>
-          <w:szCs w:val="20"/>
+          <w:sz w:val="18"/>
+          <w:szCs w:val="18"/>
+        </w:rPr>
+      </w:pPr>
+      <w:r>
+        <w:rPr>
+          <w:rFonts w:ascii="Verdana" w:hAnsi="Verdana" w:cs="Arial"/>
+          <w:color w:val="000000"/>
+          <w:sz w:val="18"/>
+          <w:szCs w:val="18"/>
         </w:rPr>
         <w:t>Figura 2 - Exemplo de parte de código correspondente à análise léxica</w:t>
       </w:r>
@@ -1318,7 +1302,8 @@
         <w:spacing w:before="120" w:beforeAutospacing="0" w:after="0" w:afterAutospacing="0" w:line="360" w:lineRule="auto"/>
         <w:jc w:val="both"/>
         <w:rPr>
-          <w:rFonts w:ascii="Verdana" w:hAnsi="Verdana"/>
+          <w:rFonts w:ascii="Verdana" w:hAnsi="Verdana" w:cs="Arial"/>
+          <w:color w:val="242424"/>
           <w:sz w:val="20"/>
           <w:szCs w:val="20"/>
         </w:rPr>
@@ -1429,7 +1414,7 @@
           <w:sz w:val="20"/>
           <w:szCs w:val="20"/>
         </w:rPr>
-        <w:t xml:space="preserve">Nesta primeira etapa (e para entrega do E-Fólio A), os ficheiros finais obtidos (executáveis e compilados) apresentavam-se como promissores, até se começar a implementar a parte responsável pela Análise Semântica (tópico abordado de seguida). Durante este tempo de espera de feedback, avançou-se para a correção do que faltava corrigir: o sinal “menos” funcionar como negativo para a realização de cálculos, as condições para a construção dos vetores dentro de constantes funcionar como indicado nos exemplos, e a verificação das condições de construção necessárias </w:t>
+        <w:t xml:space="preserve">Nesta primeira etapa (e para entrega do E-Fólio A), os ficheiros finais obtidos (executáveis e compilados) apresentavam-se como promissores, até se começar a implementar a parte responsável pela Análise Semântica (tópico abordado de seguida). Durante este tempo de espera de feedback, avançou-se para a correção do que faltava corrigir: o sinal “menos” funcionar como negativo para a realização de cálculos, as condições para a construção dos vetores dentro de constantes funcionar </w:t>
       </w:r>
       <w:r>
         <w:rPr>
@@ -1439,7 +1424,7 @@
           <w:szCs w:val="20"/>
         </w:rPr>
         <w:lastRenderedPageBreak/>
-        <w:t>para que as dimensões das “</w:t>
+        <w:t>como indicado nos exemplos, e a verificação das condições de construção necessárias para que as dimensões das “</w:t>
       </w:r>
       <w:proofErr w:type="spellStart"/>
       <w:r>
@@ -1688,7 +1673,7 @@
           <w:sz w:val="20"/>
           <w:szCs w:val="20"/>
         </w:rPr>
-        <w:t xml:space="preserve">, no fundo, algo que se assemelhasse a outras linguagens de programação mais comuns. Mas, segundo a correção do enunciado para o e-fólio B, YAIL acabou por se revelar uma linguagem mais restrita e menos dinâmica. Isto, exigiu um esforço redobrado, o que obrigou a um aumento </w:t>
+        <w:t xml:space="preserve">, no fundo, algo que se assemelhasse a outras linguagens de programação mais comuns. Mas, segundo a correção do enunciado para o e-fólio B, YAIL acabou por se revelar uma linguagem mais restrita </w:t>
       </w:r>
       <w:r>
         <w:rPr>
@@ -1698,7 +1683,7 @@
           <w:szCs w:val="20"/>
         </w:rPr>
         <w:lastRenderedPageBreak/>
-        <w:t>de realização de testes específicos complementares para garantir a sua viabilidade, além da alteração do que já fora construído. Como exemplo tem-se os dois ficheiros para verificação da escrita de YAIL.</w:t>
+        <w:t>e menos dinâmica. Isto, exigiu um esforço redobrado, o que obrigou a um aumento de realização de testes específicos complementares para garantir a sua viabilidade, além da alteração do que já fora construído. Como exemplo tem-se os dois ficheiros para verificação da escrita de YAIL.</w:t>
       </w:r>
     </w:p>
     <w:p>
@@ -1781,16 +1766,16 @@
         <w:rPr>
           <w:rFonts w:ascii="Verdana" w:hAnsi="Verdana" w:cs="Arial"/>
           <w:color w:val="000000"/>
-          <w:sz w:val="20"/>
-          <w:szCs w:val="20"/>
-        </w:rPr>
-      </w:pPr>
-      <w:r>
-        <w:rPr>
-          <w:rFonts w:ascii="Verdana" w:hAnsi="Verdana" w:cs="Arial"/>
-          <w:color w:val="000000"/>
-          <w:sz w:val="20"/>
-          <w:szCs w:val="20"/>
+          <w:sz w:val="18"/>
+          <w:szCs w:val="18"/>
+        </w:rPr>
+      </w:pPr>
+      <w:r>
+        <w:rPr>
+          <w:rFonts w:ascii="Verdana" w:hAnsi="Verdana" w:cs="Arial"/>
+          <w:color w:val="000000"/>
+          <w:sz w:val="18"/>
+          <w:szCs w:val="18"/>
         </w:rPr>
         <w:t>Figura 3 - Ficheiros de testes criados (com erro e sem erro) para verificar as análises léxica e sintática</w:t>
       </w:r>
@@ -2920,19 +2905,17 @@
           <w:sz w:val="20"/>
           <w:szCs w:val="20"/>
         </w:rPr>
-        <w:t xml:space="preserve"> lê e imprime os resultados ao chamar a função respetiva. Assim, se conseguiu adaptar as mensagens de alerta e de erros, tais como a identificação </w:t>
-      </w:r>
-      <w:proofErr w:type="gramStart"/>
-      <w:r>
-        <w:rPr>
-          <w:rFonts w:ascii="Verdana" w:hAnsi="Verdana" w:cs="Arial"/>
-          <w:color w:val="242424"/>
-          <w:sz w:val="20"/>
-          <w:szCs w:val="20"/>
-        </w:rPr>
-        <w:t>das linha</w:t>
-      </w:r>
-      <w:proofErr w:type="gramEnd"/>
+        <w:t xml:space="preserve"> lê e imprime os resultados ao chamar a função respetiva. Assim, se conseguiu adaptar as mensagens de alerta e de erros, tais como a identificação das linha</w:t>
+      </w:r>
+      <w:r>
+        <w:rPr>
+          <w:rFonts w:ascii="Verdana" w:hAnsi="Verdana" w:cs="Arial"/>
+          <w:color w:val="242424"/>
+          <w:sz w:val="20"/>
+          <w:szCs w:val="20"/>
+        </w:rPr>
+        <w:t>s</w:t>
+      </w:r>
       <w:r>
         <w:rPr>
           <w:rFonts w:ascii="Verdana" w:hAnsi="Verdana" w:cs="Arial"/>
@@ -3103,6 +3086,65 @@
         <w:spacing w:before="120" w:beforeAutospacing="0" w:after="0" w:afterAutospacing="0" w:line="360" w:lineRule="auto"/>
         <w:jc w:val="both"/>
         <w:rPr>
+          <w:rFonts w:ascii="Verdana" w:hAnsi="Verdana" w:cs="Arial"/>
+          <w:color w:val="242424"/>
+          <w:sz w:val="20"/>
+          <w:szCs w:val="20"/>
+        </w:rPr>
+      </w:pPr>
+      <w:r>
+        <w:rPr>
+          <w:rFonts w:ascii="Verdana" w:hAnsi="Verdana" w:cs="Arial"/>
+          <w:color w:val="242424"/>
+          <w:sz w:val="20"/>
+          <w:szCs w:val="20"/>
+        </w:rPr>
+        <w:t xml:space="preserve">Como indicado, procedeu-se ao início da árvore, e durante a reformulação e continuação do e-fólio B, alterou-se mais uma vez a construção de algumas funções. Tal como, em vez de se tratar cada tipo de </w:t>
+      </w:r>
+      <w:r>
+        <w:rPr>
+          <w:rFonts w:ascii="Verdana" w:hAnsi="Verdana" w:cs="Arial"/>
+          <w:color w:val="242424"/>
+          <w:sz w:val="20"/>
+          <w:szCs w:val="20"/>
+        </w:rPr>
+        <w:t>variável</w:t>
+      </w:r>
+      <w:r>
+        <w:rPr>
+          <w:rFonts w:ascii="Verdana" w:hAnsi="Verdana" w:cs="Arial"/>
+          <w:color w:val="242424"/>
+          <w:sz w:val="20"/>
+          <w:szCs w:val="20"/>
+        </w:rPr>
+        <w:t xml:space="preserve"> individualmente, passou-se para a tratar todas no seu conjunto, ao se chamar uma função global que </w:t>
+      </w:r>
+      <w:r>
+        <w:rPr>
+          <w:rFonts w:ascii="Verdana" w:hAnsi="Verdana" w:cs="Arial"/>
+          <w:color w:val="242424"/>
+          <w:sz w:val="20"/>
+          <w:szCs w:val="20"/>
+        </w:rPr>
+        <w:t xml:space="preserve">se </w:t>
+      </w:r>
+      <w:r>
+        <w:rPr>
+          <w:rFonts w:ascii="Verdana" w:hAnsi="Verdana" w:cs="Arial"/>
+          <w:color w:val="242424"/>
+          <w:sz w:val="20"/>
+          <w:szCs w:val="20"/>
+        </w:rPr>
+        <w:t>coloca na pilha, por ordem de chamada a variável correspondente. </w:t>
+      </w:r>
+    </w:p>
+    <w:p>
+      <w:pPr>
+        <w:pStyle w:val="NormalWeb"/>
+        <w:shd w:val="clear" w:color="auto" w:fill="FFFFFF"/>
+        <w:spacing w:before="120" w:beforeAutospacing="0" w:after="0" w:afterAutospacing="0" w:line="360" w:lineRule="auto"/>
+        <w:jc w:val="center"/>
+        <w:rPr>
           <w:rFonts w:ascii="Verdana" w:hAnsi="Verdana"/>
           <w:sz w:val="20"/>
           <w:szCs w:val="20"/>
@@ -3110,48 +3152,45 @@
       </w:pPr>
       <w:r>
         <w:rPr>
-          <w:rFonts w:ascii="Verdana" w:hAnsi="Verdana" w:cs="Arial"/>
-          <w:color w:val="242424"/>
-          <w:sz w:val="20"/>
-          <w:szCs w:val="20"/>
-        </w:rPr>
-        <w:t xml:space="preserve">Como indicado, procedeu-se ao início da árvore, e durante a reformulação e continuação do e-fólio B, alterou-se mais uma vez a construção de algumas funções. Tal como, em vez de se tratar cada tipo de </w:t>
-      </w:r>
-      <w:r>
-        <w:rPr>
-          <w:rFonts w:ascii="Verdana" w:hAnsi="Verdana" w:cs="Arial"/>
-          <w:color w:val="242424"/>
-          <w:sz w:val="20"/>
-          <w:szCs w:val="20"/>
-        </w:rPr>
-        <w:t>variável</w:t>
-      </w:r>
-      <w:r>
-        <w:rPr>
-          <w:rFonts w:ascii="Verdana" w:hAnsi="Verdana" w:cs="Arial"/>
-          <w:color w:val="242424"/>
-          <w:sz w:val="20"/>
-          <w:szCs w:val="20"/>
-        </w:rPr>
-        <w:t xml:space="preserve"> individualmente, passou-se para a tratar todas no seu conjunto, ao se chamar uma função global que </w:t>
-      </w:r>
-      <w:r>
-        <w:rPr>
-          <w:rFonts w:ascii="Verdana" w:hAnsi="Verdana" w:cs="Arial"/>
-          <w:color w:val="242424"/>
-          <w:sz w:val="20"/>
-          <w:szCs w:val="20"/>
-        </w:rPr>
-        <w:t xml:space="preserve">se </w:t>
-      </w:r>
-      <w:r>
-        <w:rPr>
-          <w:rFonts w:ascii="Verdana" w:hAnsi="Verdana" w:cs="Arial"/>
-          <w:color w:val="242424"/>
-          <w:sz w:val="20"/>
-          <w:szCs w:val="20"/>
-        </w:rPr>
-        <w:t>coloca na pilha, por ordem de chamada a variável correspondente. </w:t>
+          <w:rFonts w:ascii="Verdana" w:hAnsi="Verdana"/>
+          <w:sz w:val="20"/>
+          <w:szCs w:val="20"/>
+        </w:rPr>
+        <w:drawing>
+          <wp:inline distT="0" distB="0" distL="0" distR="0" wp14:anchorId="2F732C70" wp14:editId="2A5A66AD">
+            <wp:extent cx="3429479" cy="3181794"/>
+            <wp:effectExtent l="0" t="0" r="0" b="0"/>
+            <wp:docPr id="2073791969" name="Imagem 1" descr="Uma imagem com texto, captura de ecrã, Tipo de letra&#10;&#10;Descrição gerada automaticamente"/>
+            <wp:cNvGraphicFramePr>
+              <a:graphicFrameLocks xmlns:a="http://schemas.openxmlformats.org/drawingml/2006/main" noChangeAspect="1"/>
+            </wp:cNvGraphicFramePr>
+            <a:graphic xmlns:a="http://schemas.openxmlformats.org/drawingml/2006/main">
+              <a:graphicData uri="http://schemas.openxmlformats.org/drawingml/2006/picture">
+                <pic:pic xmlns:pic="http://schemas.openxmlformats.org/drawingml/2006/picture">
+                  <pic:nvPicPr>
+                    <pic:cNvPr id="2073791969" name="Imagem 1" descr="Uma imagem com texto, captura de ecrã, Tipo de letra&#10;&#10;Descrição gerada automaticamente"/>
+                    <pic:cNvPicPr/>
+                  </pic:nvPicPr>
+                  <pic:blipFill>
+                    <a:blip r:embed="rId12"/>
+                    <a:stretch>
+                      <a:fillRect/>
+                    </a:stretch>
+                  </pic:blipFill>
+                  <pic:spPr>
+                    <a:xfrm>
+                      <a:off x="0" y="0"/>
+                      <a:ext cx="3429479" cy="3181794"/>
+                    </a:xfrm>
+                    <a:prstGeom prst="rect">
+                      <a:avLst/>
+                    </a:prstGeom>
+                  </pic:spPr>
+                </pic:pic>
+              </a:graphicData>
+            </a:graphic>
+          </wp:inline>
+        </w:drawing>
       </w:r>
     </w:p>
     <w:p>
@@ -3265,7 +3304,17 @@
           <w:sz w:val="20"/>
           <w:szCs w:val="20"/>
         </w:rPr>
-        <w:t>De modo geral, cada elemento do grupo teve o seu impacto e importância para a concretização deste projeto. Destaca-se como uma força global do grupo, o facto de cada um se manter disponível para o avançar do projeto, independentemente da facilidade ou dificuldade da tarefa. Pois o importante, foi avançar ao ritmo do projeto, dando liberdade para cada um explicar o que já tinha feito e o que faltava por fazer. Se inicialmente, foi colocada mais energia no avançar da tarefa, a partir do e-fólio B, o importante foi avançar em grupo, dado que a revisão de erros, e diagnostico de problemas e interpretação dos erros, era mais rápida a dois ou três, do que cada um em separado. Foi importante que, neste caso, todas as pessoas estivessem em total confiança, dada a dificuldade do projeto. Assim, como todos se conheciam, foi fácil por a render em prol do grupo, as capacidades de cada um, para se obter a maior colaboração. </w:t>
+        <w:t xml:space="preserve">De modo geral, cada elemento do grupo teve o seu impacto e importância para a concretização deste projeto. Destaca-se como uma força global do grupo, o facto de cada um se manter disponível para o avançar do projeto, independentemente da facilidade ou dificuldade da tarefa. Pois o importante, foi avançar ao ritmo do projeto, dando liberdade para cada um explicar o que já tinha feito e o que faltava por fazer. Se inicialmente, foi colocada mais energia no avançar da tarefa, a partir do e-fólio B, o importante foi avançar em grupo, dado que a revisão de erros, e diagnostico de </w:t>
+      </w:r>
+      <w:r>
+        <w:rPr>
+          <w:rFonts w:ascii="Verdana" w:hAnsi="Verdana" w:cs="Arial"/>
+          <w:color w:val="242424"/>
+          <w:sz w:val="20"/>
+          <w:szCs w:val="20"/>
+        </w:rPr>
+        <w:lastRenderedPageBreak/>
+        <w:t>problemas e interpretação dos erros, era mais rápida a dois ou três, do que cada um em separado. Foi importante que, neste caso, todas as pessoas estivessem em total confiança, dada a dificuldade do projeto. Assim, como todos se conheciam, foi fácil por a render em prol do grupo, as capacidades de cada um, para se obter a maior colaboração. </w:t>
       </w:r>
     </w:p>
     <w:p>
@@ -3312,19 +3361,9 @@
           <w:sz w:val="20"/>
           <w:szCs w:val="20"/>
         </w:rPr>
-        <w:lastRenderedPageBreak/>
-        <w:t xml:space="preserve">- </w:t>
-      </w:r>
-      <w:r>
-        <w:rPr>
-          <w:rFonts w:ascii="Verdana" w:hAnsi="Verdana" w:cs="Arial"/>
-          <w:color w:val="242424"/>
-          <w:sz w:val="20"/>
-          <w:szCs w:val="20"/>
-        </w:rPr>
-        <w:t>Atenção à evolução que o código tinha e a ordem do repositório no GitHub (</w:t>
-      </w:r>
-      <w:hyperlink r:id="rId12" w:history="1">
+        <w:t>- Atenção à evolução que o código tinha e a ordem do repositório no GitHub (</w:t>
+      </w:r>
+      <w:hyperlink r:id="rId13" w:history="1">
         <w:r>
           <w:rPr>
             <w:rStyle w:val="Hiperligao"/>
@@ -3367,16 +3406,7 @@
           <w:sz w:val="20"/>
           <w:szCs w:val="20"/>
         </w:rPr>
-        <w:t xml:space="preserve">- </w:t>
-      </w:r>
-      <w:r>
-        <w:rPr>
-          <w:rFonts w:ascii="Verdana" w:hAnsi="Verdana" w:cs="Arial"/>
-          <w:color w:val="242424"/>
-          <w:sz w:val="20"/>
-          <w:szCs w:val="20"/>
-        </w:rPr>
-        <w:t>Estar atento aos novos critérios de avaliação, e o que era pedido em cada momento;</w:t>
+        <w:t>- Estar atento aos novos critérios de avaliação, e o que era pedido em cada momento;</w:t>
       </w:r>
     </w:p>
     <w:p>
@@ -3400,16 +3430,7 @@
           <w:sz w:val="20"/>
           <w:szCs w:val="20"/>
         </w:rPr>
-        <w:t xml:space="preserve">- </w:t>
-      </w:r>
-      <w:r>
-        <w:rPr>
-          <w:rFonts w:ascii="Verdana" w:hAnsi="Verdana" w:cs="Arial"/>
-          <w:color w:val="242424"/>
-          <w:sz w:val="20"/>
-          <w:szCs w:val="20"/>
-        </w:rPr>
-        <w:t xml:space="preserve">Compreensão do que </w:t>
+        <w:t xml:space="preserve">- Compreensão do que </w:t>
       </w:r>
       <w:proofErr w:type="gramStart"/>
       <w:r>
@@ -3453,16 +3474,7 @@
           <w:sz w:val="20"/>
           <w:szCs w:val="20"/>
         </w:rPr>
-        <w:t xml:space="preserve">- </w:t>
-      </w:r>
-      <w:r>
-        <w:rPr>
-          <w:rFonts w:ascii="Verdana" w:hAnsi="Verdana" w:cs="Arial"/>
-          <w:color w:val="242424"/>
-          <w:sz w:val="20"/>
-          <w:szCs w:val="20"/>
-        </w:rPr>
-        <w:t>Análise e resolução de problemas e diagnósticos de erros;</w:t>
+        <w:t>- Análise e resolução de problemas e diagnósticos de erros;</w:t>
       </w:r>
     </w:p>
     <w:p>
@@ -3487,34 +3499,7 @@
           <w:sz w:val="20"/>
           <w:szCs w:val="20"/>
         </w:rPr>
-        <w:t xml:space="preserve">- </w:t>
-      </w:r>
-      <w:r>
-        <w:rPr>
-          <w:rFonts w:ascii="Verdana" w:hAnsi="Verdana" w:cs="Arial"/>
-          <w:color w:val="242424"/>
-          <w:sz w:val="20"/>
-          <w:szCs w:val="20"/>
-        </w:rPr>
-        <w:t>Criação de testes válidos e testes de erros, e a sua man</w:t>
-      </w:r>
-      <w:r>
-        <w:rPr>
-          <w:rFonts w:ascii="Verdana" w:hAnsi="Verdana" w:cs="Arial"/>
-          <w:color w:val="242424"/>
-          <w:sz w:val="20"/>
-          <w:szCs w:val="20"/>
-        </w:rPr>
-        <w:t>utenção</w:t>
-      </w:r>
-      <w:r>
-        <w:rPr>
-          <w:rFonts w:ascii="Verdana" w:hAnsi="Verdana" w:cs="Arial"/>
-          <w:color w:val="242424"/>
-          <w:sz w:val="20"/>
-          <w:szCs w:val="20"/>
-        </w:rPr>
-        <w:t>;</w:t>
+        <w:t>- Criação de testes válidos e testes de erros, e a sua manutenção;</w:t>
       </w:r>
     </w:p>
     <w:p>
@@ -3539,16 +3524,7 @@
           <w:sz w:val="20"/>
           <w:szCs w:val="20"/>
         </w:rPr>
-        <w:t xml:space="preserve">- </w:t>
-      </w:r>
-      <w:r>
-        <w:rPr>
-          <w:rFonts w:ascii="Verdana" w:hAnsi="Verdana" w:cs="Arial"/>
-          <w:color w:val="242424"/>
-          <w:sz w:val="20"/>
-          <w:szCs w:val="20"/>
-        </w:rPr>
-        <w:t xml:space="preserve">Exercícios das </w:t>
+        <w:t xml:space="preserve">- Exercícios das </w:t>
       </w:r>
       <w:proofErr w:type="spellStart"/>
       <w:r>
@@ -3593,16 +3569,7 @@
           <w:sz w:val="20"/>
           <w:szCs w:val="20"/>
         </w:rPr>
-        <w:t xml:space="preserve">- </w:t>
-      </w:r>
-      <w:r>
-        <w:rPr>
-          <w:rFonts w:ascii="Verdana" w:hAnsi="Verdana" w:cs="Arial"/>
-          <w:color w:val="242424"/>
-          <w:sz w:val="20"/>
-          <w:szCs w:val="20"/>
-        </w:rPr>
-        <w:t>Correção de bugs e testes. </w:t>
+        <w:t>- Correção de bugs e testes. </w:t>
       </w:r>
     </w:p>
     <w:p>
@@ -3646,6 +3613,7 @@
           <w:szCs w:val="20"/>
           <w:bdr w:val="none" w:sz="0" w:space="0" w:color="auto" w:frame="1"/>
         </w:rPr>
+        <w:lastRenderedPageBreak/>
         <w:drawing>
           <wp:inline distT="0" distB="0" distL="0" distR="0" wp14:anchorId="23B62FE7" wp14:editId="01B3E2F4">
             <wp:extent cx="5400040" cy="3452495"/>
@@ -3664,7 +3632,7 @@
                     </pic:cNvPicPr>
                   </pic:nvPicPr>
                   <pic:blipFill>
-                    <a:blip r:embed="rId13">
+                    <a:blip r:embed="rId14">
                       <a:extLst>
                         <a:ext uri="{28A0092B-C50C-407E-A947-70E740481C1C}">
                           <a14:useLocalDpi xmlns:a14="http://schemas.microsoft.com/office/drawing/2010/main" val="0"/>
@@ -3704,13 +3672,6 @@
           <w:szCs w:val="20"/>
         </w:rPr>
       </w:pPr>
-      <w:r>
-        <w:rPr>
-          <w:sz w:val="20"/>
-          <w:szCs w:val="20"/>
-        </w:rPr>
-        <w:br w:type="page"/>
-      </w:r>
     </w:p>
     <w:p>
       <w:pPr>
@@ -3732,7 +3693,6 @@
           <w:sz w:val="20"/>
           <w:szCs w:val="20"/>
         </w:rPr>
-        <w:lastRenderedPageBreak/>
         <w:t>BIBLIOGRAFIA</w:t>
       </w:r>
     </w:p>
@@ -3963,12 +3923,12 @@
       </w:pPr>
     </w:p>
     <w:sectPr>
-      <w:headerReference w:type="even" r:id="rId14"/>
-      <w:headerReference w:type="default" r:id="rId15"/>
-      <w:footerReference w:type="even" r:id="rId16"/>
-      <w:footerReference w:type="default" r:id="rId17"/>
-      <w:headerReference w:type="first" r:id="rId18"/>
-      <w:footerReference w:type="first" r:id="rId19"/>
+      <w:headerReference w:type="even" r:id="rId15"/>
+      <w:headerReference w:type="default" r:id="rId16"/>
+      <w:footerReference w:type="even" r:id="rId17"/>
+      <w:footerReference w:type="default" r:id="rId18"/>
+      <w:headerReference w:type="first" r:id="rId19"/>
+      <w:footerReference w:type="first" r:id="rId20"/>
       <w:pgSz w:w="11906" w:h="16838"/>
       <w:pgMar w:top="1417" w:right="1701" w:bottom="1417" w:left="1701" w:header="708" w:footer="708" w:gutter="0"/>
       <w:cols w:space="708"/>
@@ -3980,7 +3940,7 @@
 </file>
 
 <file path=word/endnotes.xml><?xml version="1.0" encoding="utf-8"?>
-<w:endnotes xmlns:wpc="http://schemas.microsoft.com/office/word/2010/wordprocessingCanvas" xmlns:cx="http://schemas.microsoft.com/office/drawing/2014/chartex" xmlns:cx1="http://schemas.microsoft.com/office/drawing/2015/9/8/chartex" xmlns:cx2="http://schemas.microsoft.com/office/drawing/2015/10/21/chartex" xmlns:cx3="http://schemas.microsoft.com/office/drawing/2016/5/9/chartex" xmlns:cx4="http://schemas.microsoft.com/office/drawing/2016/5/10/chartex" xmlns:cx5="http://schemas.microsoft.com/office/drawing/2016/5/11/chartex" xmlns:cx6="http://schemas.microsoft.com/office/drawing/2016/5/12/chartex" xmlns:cx7="http://schemas.microsoft.com/office/drawing/2016/5/13/chartex" xmlns:cx8="http://schemas.microsoft.com/office/drawing/2016/5/14/chartex" xmlns:mc="http://schemas.openxmlformats.org/markup-compatibility/2006" xmlns:aink="http://schemas.microsoft.com/office/drawing/2016/ink" xmlns:am3d="http://schemas.microsoft.com/office/drawing/2017/model3d" xmlns:o="urn:schemas-microsoft-com:office:office" xmlns:oel="http://schemas.microsoft.com/office/2019/extlst" xmlns:r="http://schemas.openxmlformats.org/officeDocument/2006/relationships" xmlns:m="http://schemas.openxmlformats.org/officeDocument/2006/math" xmlns:v="urn:schemas-microsoft-com:vml" xmlns:wp14="http://schemas.microsoft.com/office/word/2010/wordprocessingDrawing" xmlns:wp="http://schemas.openxmlformats.org/drawingml/2006/wordprocessingDrawing" xmlns:w10="urn:schemas-microsoft-com:office:word" xmlns:w="http://schemas.openxmlformats.org/wordprocessingml/2006/main" xmlns:w14="http://schemas.microsoft.com/office/word/2010/wordml" xmlns:w15="http://schemas.microsoft.com/office/word/2012/wordml" xmlns:w16cex="http://schemas.microsoft.com/office/word/2018/wordml/cex" xmlns:w16cid="http://schemas.microsoft.com/office/word/2016/wordml/cid" xmlns:w16="http://schemas.microsoft.com/office/word/2018/wordml" xmlns:w16du="http://schemas.microsoft.com/office/word/2023/wordml/word16du" xmlns:w16sdtdh="http://schemas.microsoft.com/office/word/2020/wordml/sdtdatahash" xmlns:w16se="http://schemas.microsoft.com/office/word/2015/wordml/symex" xmlns:wpg="http://schemas.microsoft.com/office/word/2010/wordprocessingGroup" xmlns:wpi="http://schemas.microsoft.com/office/word/2010/wordprocessingInk" xmlns:wne="http://schemas.microsoft.com/office/word/2006/wordml" xmlns:wps="http://schemas.microsoft.com/office/word/2010/wordprocessingShape" mc:Ignorable="w14 w15 w16se w16cid w16 w16cex w16sdtdh wp14">
+<w:endnotes xmlns:wpc="http://schemas.microsoft.com/office/word/2010/wordprocessingCanvas" xmlns:cx="http://schemas.microsoft.com/office/drawing/2014/chartex" xmlns:cx1="http://schemas.microsoft.com/office/drawing/2015/9/8/chartex" xmlns:cx2="http://schemas.microsoft.com/office/drawing/2015/10/21/chartex" xmlns:cx3="http://schemas.microsoft.com/office/drawing/2016/5/9/chartex" xmlns:cx4="http://schemas.microsoft.com/office/drawing/2016/5/10/chartex" xmlns:cx5="http://schemas.microsoft.com/office/drawing/2016/5/11/chartex" xmlns:cx6="http://schemas.microsoft.com/office/drawing/2016/5/12/chartex" xmlns:cx7="http://schemas.microsoft.com/office/drawing/2016/5/13/chartex" xmlns:cx8="http://schemas.microsoft.com/office/drawing/2016/5/14/chartex" xmlns:mc="http://schemas.openxmlformats.org/markup-compatibility/2006" xmlns:aink="http://schemas.microsoft.com/office/drawing/2016/ink" xmlns:am3d="http://schemas.microsoft.com/office/drawing/2017/model3d" xmlns:o="urn:schemas-microsoft-com:office:office" xmlns:oel="http://schemas.microsoft.com/office/2019/extlst" xmlns:r="http://schemas.openxmlformats.org/officeDocument/2006/relationships" xmlns:m="http://schemas.openxmlformats.org/officeDocument/2006/math" xmlns:v="urn:schemas-microsoft-com:vml" xmlns:wp14="http://schemas.microsoft.com/office/word/2010/wordprocessingDrawing" xmlns:wp="http://schemas.openxmlformats.org/drawingml/2006/wordprocessingDrawing" xmlns:w10="urn:schemas-microsoft-com:office:word" xmlns:w="http://schemas.openxmlformats.org/wordprocessingml/2006/main" xmlns:w14="http://schemas.microsoft.com/office/word/2010/wordml" xmlns:w15="http://schemas.microsoft.com/office/word/2012/wordml" xmlns:w16cex="http://schemas.microsoft.com/office/word/2018/wordml/cex" xmlns:w16cid="http://schemas.microsoft.com/office/word/2016/wordml/cid" xmlns:w16="http://schemas.microsoft.com/office/word/2018/wordml" xmlns:w16sdtdh="http://schemas.microsoft.com/office/word/2020/wordml/sdtdatahash" xmlns:w16se="http://schemas.microsoft.com/office/word/2015/wordml/symex" xmlns:wpg="http://schemas.microsoft.com/office/word/2010/wordprocessingGroup" xmlns:wpi="http://schemas.microsoft.com/office/word/2010/wordprocessingInk" xmlns:wne="http://schemas.microsoft.com/office/word/2006/wordml" xmlns:wps="http://schemas.microsoft.com/office/word/2010/wordprocessingShape" mc:Ignorable="w14 w15 w16se w16cid w16 w16cex w16sdtdh wp14">
   <w:endnote w:type="separator" w:id="-1">
     <w:p>
       <w:pPr>
@@ -4005,7 +3965,7 @@
 </file>
 
 <file path=word/footer1.xml><?xml version="1.0" encoding="utf-8"?>
-<w:ftr xmlns:wpc="http://schemas.microsoft.com/office/word/2010/wordprocessingCanvas" xmlns:cx="http://schemas.microsoft.com/office/drawing/2014/chartex" xmlns:cx1="http://schemas.microsoft.com/office/drawing/2015/9/8/chartex" xmlns:cx2="http://schemas.microsoft.com/office/drawing/2015/10/21/chartex" xmlns:cx3="http://schemas.microsoft.com/office/drawing/2016/5/9/chartex" xmlns:cx4="http://schemas.microsoft.com/office/drawing/2016/5/10/chartex" xmlns:cx5="http://schemas.microsoft.com/office/drawing/2016/5/11/chartex" xmlns:cx6="http://schemas.microsoft.com/office/drawing/2016/5/12/chartex" xmlns:cx7="http://schemas.microsoft.com/office/drawing/2016/5/13/chartex" xmlns:cx8="http://schemas.microsoft.com/office/drawing/2016/5/14/chartex" xmlns:mc="http://schemas.openxmlformats.org/markup-compatibility/2006" xmlns:aink="http://schemas.microsoft.com/office/drawing/2016/ink" xmlns:am3d="http://schemas.microsoft.com/office/drawing/2017/model3d" xmlns:o="urn:schemas-microsoft-com:office:office" xmlns:oel="http://schemas.microsoft.com/office/2019/extlst" xmlns:r="http://schemas.openxmlformats.org/officeDocument/2006/relationships" xmlns:m="http://schemas.openxmlformats.org/officeDocument/2006/math" xmlns:v="urn:schemas-microsoft-com:vml" xmlns:wp14="http://schemas.microsoft.com/office/word/2010/wordprocessingDrawing" xmlns:wp="http://schemas.openxmlformats.org/drawingml/2006/wordprocessingDrawing" xmlns:w10="urn:schemas-microsoft-com:office:word" xmlns:w="http://schemas.openxmlformats.org/wordprocessingml/2006/main" xmlns:w14="http://schemas.microsoft.com/office/word/2010/wordml" xmlns:w15="http://schemas.microsoft.com/office/word/2012/wordml" xmlns:w16cex="http://schemas.microsoft.com/office/word/2018/wordml/cex" xmlns:w16cid="http://schemas.microsoft.com/office/word/2016/wordml/cid" xmlns:w16="http://schemas.microsoft.com/office/word/2018/wordml" xmlns:w16du="http://schemas.microsoft.com/office/word/2023/wordml/word16du" xmlns:w16sdtdh="http://schemas.microsoft.com/office/word/2020/wordml/sdtdatahash" xmlns:w16se="http://schemas.microsoft.com/office/word/2015/wordml/symex" xmlns:wpg="http://schemas.microsoft.com/office/word/2010/wordprocessingGroup" xmlns:wpi="http://schemas.microsoft.com/office/word/2010/wordprocessingInk" xmlns:wne="http://schemas.microsoft.com/office/word/2006/wordml" xmlns:wps="http://schemas.microsoft.com/office/word/2010/wordprocessingShape" mc:Ignorable="w14 w15 w16se w16cid w16 w16cex w16sdtdh wp14">
+<w:ftr xmlns:wpc="http://schemas.microsoft.com/office/word/2010/wordprocessingCanvas" xmlns:cx="http://schemas.microsoft.com/office/drawing/2014/chartex" xmlns:cx1="http://schemas.microsoft.com/office/drawing/2015/9/8/chartex" xmlns:cx2="http://schemas.microsoft.com/office/drawing/2015/10/21/chartex" xmlns:cx3="http://schemas.microsoft.com/office/drawing/2016/5/9/chartex" xmlns:cx4="http://schemas.microsoft.com/office/drawing/2016/5/10/chartex" xmlns:cx5="http://schemas.microsoft.com/office/drawing/2016/5/11/chartex" xmlns:cx6="http://schemas.microsoft.com/office/drawing/2016/5/12/chartex" xmlns:cx7="http://schemas.microsoft.com/office/drawing/2016/5/13/chartex" xmlns:cx8="http://schemas.microsoft.com/office/drawing/2016/5/14/chartex" xmlns:mc="http://schemas.openxmlformats.org/markup-compatibility/2006" xmlns:aink="http://schemas.microsoft.com/office/drawing/2016/ink" xmlns:am3d="http://schemas.microsoft.com/office/drawing/2017/model3d" xmlns:o="urn:schemas-microsoft-com:office:office" xmlns:oel="http://schemas.microsoft.com/office/2019/extlst" xmlns:r="http://schemas.openxmlformats.org/officeDocument/2006/relationships" xmlns:m="http://schemas.openxmlformats.org/officeDocument/2006/math" xmlns:v="urn:schemas-microsoft-com:vml" xmlns:wp14="http://schemas.microsoft.com/office/word/2010/wordprocessingDrawing" xmlns:wp="http://schemas.openxmlformats.org/drawingml/2006/wordprocessingDrawing" xmlns:w10="urn:schemas-microsoft-com:office:word" xmlns:w="http://schemas.openxmlformats.org/wordprocessingml/2006/main" xmlns:w14="http://schemas.microsoft.com/office/word/2010/wordml" xmlns:w15="http://schemas.microsoft.com/office/word/2012/wordml" xmlns:w16cex="http://schemas.microsoft.com/office/word/2018/wordml/cex" xmlns:w16cid="http://schemas.microsoft.com/office/word/2016/wordml/cid" xmlns:w16="http://schemas.microsoft.com/office/word/2018/wordml" xmlns:w16sdtdh="http://schemas.microsoft.com/office/word/2020/wordml/sdtdatahash" xmlns:w16se="http://schemas.microsoft.com/office/word/2015/wordml/symex" xmlns:wpg="http://schemas.microsoft.com/office/word/2010/wordprocessingGroup" xmlns:wpi="http://schemas.microsoft.com/office/word/2010/wordprocessingInk" xmlns:wne="http://schemas.microsoft.com/office/word/2006/wordml" xmlns:wps="http://schemas.microsoft.com/office/word/2010/wordprocessingShape" mc:Ignorable="w14 w15 w16se w16cid w16 w16cex w16sdtdh wp14">
   <w:p>
     <w:pPr>
       <w:pStyle w:val="Rodap"/>
@@ -4015,7 +3975,7 @@
 </file>
 
 <file path=word/footer2.xml><?xml version="1.0" encoding="utf-8"?>
-<w:ftr xmlns:wpc="http://schemas.microsoft.com/office/word/2010/wordprocessingCanvas" xmlns:cx="http://schemas.microsoft.com/office/drawing/2014/chartex" xmlns:cx1="http://schemas.microsoft.com/office/drawing/2015/9/8/chartex" xmlns:cx2="http://schemas.microsoft.com/office/drawing/2015/10/21/chartex" xmlns:cx3="http://schemas.microsoft.com/office/drawing/2016/5/9/chartex" xmlns:cx4="http://schemas.microsoft.com/office/drawing/2016/5/10/chartex" xmlns:cx5="http://schemas.microsoft.com/office/drawing/2016/5/11/chartex" xmlns:cx6="http://schemas.microsoft.com/office/drawing/2016/5/12/chartex" xmlns:cx7="http://schemas.microsoft.com/office/drawing/2016/5/13/chartex" xmlns:cx8="http://schemas.microsoft.com/office/drawing/2016/5/14/chartex" xmlns:mc="http://schemas.openxmlformats.org/markup-compatibility/2006" xmlns:aink="http://schemas.microsoft.com/office/drawing/2016/ink" xmlns:am3d="http://schemas.microsoft.com/office/drawing/2017/model3d" xmlns:o="urn:schemas-microsoft-com:office:office" xmlns:oel="http://schemas.microsoft.com/office/2019/extlst" xmlns:r="http://schemas.openxmlformats.org/officeDocument/2006/relationships" xmlns:m="http://schemas.openxmlformats.org/officeDocument/2006/math" xmlns:v="urn:schemas-microsoft-com:vml" xmlns:wp14="http://schemas.microsoft.com/office/word/2010/wordprocessingDrawing" xmlns:wp="http://schemas.openxmlformats.org/drawingml/2006/wordprocessingDrawing" xmlns:w10="urn:schemas-microsoft-com:office:word" xmlns:w="http://schemas.openxmlformats.org/wordprocessingml/2006/main" xmlns:w14="http://schemas.microsoft.com/office/word/2010/wordml" xmlns:w15="http://schemas.microsoft.com/office/word/2012/wordml" xmlns:w16cex="http://schemas.microsoft.com/office/word/2018/wordml/cex" xmlns:w16cid="http://schemas.microsoft.com/office/word/2016/wordml/cid" xmlns:w16="http://schemas.microsoft.com/office/word/2018/wordml" xmlns:w16du="http://schemas.microsoft.com/office/word/2023/wordml/word16du" xmlns:w16sdtdh="http://schemas.microsoft.com/office/word/2020/wordml/sdtdatahash" xmlns:w16se="http://schemas.microsoft.com/office/word/2015/wordml/symex" xmlns:wpg="http://schemas.microsoft.com/office/word/2010/wordprocessingGroup" xmlns:wpi="http://schemas.microsoft.com/office/word/2010/wordprocessingInk" xmlns:wne="http://schemas.microsoft.com/office/word/2006/wordml" xmlns:wps="http://schemas.microsoft.com/office/word/2010/wordprocessingShape" mc:Ignorable="w14 w15 w16se w16cid w16 w16cex w16sdtdh wp14">
+<w:ftr xmlns:wpc="http://schemas.microsoft.com/office/word/2010/wordprocessingCanvas" xmlns:cx="http://schemas.microsoft.com/office/drawing/2014/chartex" xmlns:cx1="http://schemas.microsoft.com/office/drawing/2015/9/8/chartex" xmlns:cx2="http://schemas.microsoft.com/office/drawing/2015/10/21/chartex" xmlns:cx3="http://schemas.microsoft.com/office/drawing/2016/5/9/chartex" xmlns:cx4="http://schemas.microsoft.com/office/drawing/2016/5/10/chartex" xmlns:cx5="http://schemas.microsoft.com/office/drawing/2016/5/11/chartex" xmlns:cx6="http://schemas.microsoft.com/office/drawing/2016/5/12/chartex" xmlns:cx7="http://schemas.microsoft.com/office/drawing/2016/5/13/chartex" xmlns:cx8="http://schemas.microsoft.com/office/drawing/2016/5/14/chartex" xmlns:mc="http://schemas.openxmlformats.org/markup-compatibility/2006" xmlns:aink="http://schemas.microsoft.com/office/drawing/2016/ink" xmlns:am3d="http://schemas.microsoft.com/office/drawing/2017/model3d" xmlns:o="urn:schemas-microsoft-com:office:office" xmlns:oel="http://schemas.microsoft.com/office/2019/extlst" xmlns:r="http://schemas.openxmlformats.org/officeDocument/2006/relationships" xmlns:m="http://schemas.openxmlformats.org/officeDocument/2006/math" xmlns:v="urn:schemas-microsoft-com:vml" xmlns:wp14="http://schemas.microsoft.com/office/word/2010/wordprocessingDrawing" xmlns:wp="http://schemas.openxmlformats.org/drawingml/2006/wordprocessingDrawing" xmlns:w10="urn:schemas-microsoft-com:office:word" xmlns:w="http://schemas.openxmlformats.org/wordprocessingml/2006/main" xmlns:w14="http://schemas.microsoft.com/office/word/2010/wordml" xmlns:w15="http://schemas.microsoft.com/office/word/2012/wordml" xmlns:w16cex="http://schemas.microsoft.com/office/word/2018/wordml/cex" xmlns:w16cid="http://schemas.microsoft.com/office/word/2016/wordml/cid" xmlns:w16="http://schemas.microsoft.com/office/word/2018/wordml" xmlns:w16sdtdh="http://schemas.microsoft.com/office/word/2020/wordml/sdtdatahash" xmlns:w16se="http://schemas.microsoft.com/office/word/2015/wordml/symex" xmlns:wpg="http://schemas.microsoft.com/office/word/2010/wordprocessingGroup" xmlns:wpi="http://schemas.microsoft.com/office/word/2010/wordprocessingInk" xmlns:wne="http://schemas.microsoft.com/office/word/2006/wordml" xmlns:wps="http://schemas.microsoft.com/office/word/2010/wordprocessingShape" mc:Ignorable="w14 w15 w16se w16cid w16 w16cex w16sdtdh wp14">
   <w:p>
     <w:pPr>
       <w:pStyle w:val="Rodap"/>
@@ -4129,7 +4089,7 @@
 </file>
 
 <file path=word/footer3.xml><?xml version="1.0" encoding="utf-8"?>
-<w:ftr xmlns:wpc="http://schemas.microsoft.com/office/word/2010/wordprocessingCanvas" xmlns:cx="http://schemas.microsoft.com/office/drawing/2014/chartex" xmlns:cx1="http://schemas.microsoft.com/office/drawing/2015/9/8/chartex" xmlns:cx2="http://schemas.microsoft.com/office/drawing/2015/10/21/chartex" xmlns:cx3="http://schemas.microsoft.com/office/drawing/2016/5/9/chartex" xmlns:cx4="http://schemas.microsoft.com/office/drawing/2016/5/10/chartex" xmlns:cx5="http://schemas.microsoft.com/office/drawing/2016/5/11/chartex" xmlns:cx6="http://schemas.microsoft.com/office/drawing/2016/5/12/chartex" xmlns:cx7="http://schemas.microsoft.com/office/drawing/2016/5/13/chartex" xmlns:cx8="http://schemas.microsoft.com/office/drawing/2016/5/14/chartex" xmlns:mc="http://schemas.openxmlformats.org/markup-compatibility/2006" xmlns:aink="http://schemas.microsoft.com/office/drawing/2016/ink" xmlns:am3d="http://schemas.microsoft.com/office/drawing/2017/model3d" xmlns:o="urn:schemas-microsoft-com:office:office" xmlns:oel="http://schemas.microsoft.com/office/2019/extlst" xmlns:r="http://schemas.openxmlformats.org/officeDocument/2006/relationships" xmlns:m="http://schemas.openxmlformats.org/officeDocument/2006/math" xmlns:v="urn:schemas-microsoft-com:vml" xmlns:wp14="http://schemas.microsoft.com/office/word/2010/wordprocessingDrawing" xmlns:wp="http://schemas.openxmlformats.org/drawingml/2006/wordprocessingDrawing" xmlns:w10="urn:schemas-microsoft-com:office:word" xmlns:w="http://schemas.openxmlformats.org/wordprocessingml/2006/main" xmlns:w14="http://schemas.microsoft.com/office/word/2010/wordml" xmlns:w15="http://schemas.microsoft.com/office/word/2012/wordml" xmlns:w16cex="http://schemas.microsoft.com/office/word/2018/wordml/cex" xmlns:w16cid="http://schemas.microsoft.com/office/word/2016/wordml/cid" xmlns:w16="http://schemas.microsoft.com/office/word/2018/wordml" xmlns:w16du="http://schemas.microsoft.com/office/word/2023/wordml/word16du" xmlns:w16sdtdh="http://schemas.microsoft.com/office/word/2020/wordml/sdtdatahash" xmlns:w16se="http://schemas.microsoft.com/office/word/2015/wordml/symex" xmlns:wpg="http://schemas.microsoft.com/office/word/2010/wordprocessingGroup" xmlns:wpi="http://schemas.microsoft.com/office/word/2010/wordprocessingInk" xmlns:wne="http://schemas.microsoft.com/office/word/2006/wordml" xmlns:wps="http://schemas.microsoft.com/office/word/2010/wordprocessingShape" mc:Ignorable="w14 w15 w16se w16cid w16 w16cex w16sdtdh wp14">
+<w:ftr xmlns:wpc="http://schemas.microsoft.com/office/word/2010/wordprocessingCanvas" xmlns:cx="http://schemas.microsoft.com/office/drawing/2014/chartex" xmlns:cx1="http://schemas.microsoft.com/office/drawing/2015/9/8/chartex" xmlns:cx2="http://schemas.microsoft.com/office/drawing/2015/10/21/chartex" xmlns:cx3="http://schemas.microsoft.com/office/drawing/2016/5/9/chartex" xmlns:cx4="http://schemas.microsoft.com/office/drawing/2016/5/10/chartex" xmlns:cx5="http://schemas.microsoft.com/office/drawing/2016/5/11/chartex" xmlns:cx6="http://schemas.microsoft.com/office/drawing/2016/5/12/chartex" xmlns:cx7="http://schemas.microsoft.com/office/drawing/2016/5/13/chartex" xmlns:cx8="http://schemas.microsoft.com/office/drawing/2016/5/14/chartex" xmlns:mc="http://schemas.openxmlformats.org/markup-compatibility/2006" xmlns:aink="http://schemas.microsoft.com/office/drawing/2016/ink" xmlns:am3d="http://schemas.microsoft.com/office/drawing/2017/model3d" xmlns:o="urn:schemas-microsoft-com:office:office" xmlns:oel="http://schemas.microsoft.com/office/2019/extlst" xmlns:r="http://schemas.openxmlformats.org/officeDocument/2006/relationships" xmlns:m="http://schemas.openxmlformats.org/officeDocument/2006/math" xmlns:v="urn:schemas-microsoft-com:vml" xmlns:wp14="http://schemas.microsoft.com/office/word/2010/wordprocessingDrawing" xmlns:wp="http://schemas.openxmlformats.org/drawingml/2006/wordprocessingDrawing" xmlns:w10="urn:schemas-microsoft-com:office:word" xmlns:w="http://schemas.openxmlformats.org/wordprocessingml/2006/main" xmlns:w14="http://schemas.microsoft.com/office/word/2010/wordml" xmlns:w15="http://schemas.microsoft.com/office/word/2012/wordml" xmlns:w16cex="http://schemas.microsoft.com/office/word/2018/wordml/cex" xmlns:w16cid="http://schemas.microsoft.com/office/word/2016/wordml/cid" xmlns:w16="http://schemas.microsoft.com/office/word/2018/wordml" xmlns:w16sdtdh="http://schemas.microsoft.com/office/word/2020/wordml/sdtdatahash" xmlns:w16se="http://schemas.microsoft.com/office/word/2015/wordml/symex" xmlns:wpg="http://schemas.microsoft.com/office/word/2010/wordprocessingGroup" xmlns:wpi="http://schemas.microsoft.com/office/word/2010/wordprocessingInk" xmlns:wne="http://schemas.microsoft.com/office/word/2006/wordml" xmlns:wps="http://schemas.microsoft.com/office/word/2010/wordprocessingShape" mc:Ignorable="w14 w15 w16se w16cid w16 w16cex w16sdtdh wp14">
   <w:p>
     <w:pPr>
       <w:pStyle w:val="Rodap"/>
@@ -4243,7 +4203,7 @@
 </file>
 
 <file path=word/footnotes.xml><?xml version="1.0" encoding="utf-8"?>
-<w:footnotes xmlns:wpc="http://schemas.microsoft.com/office/word/2010/wordprocessingCanvas" xmlns:cx="http://schemas.microsoft.com/office/drawing/2014/chartex" xmlns:cx1="http://schemas.microsoft.com/office/drawing/2015/9/8/chartex" xmlns:cx2="http://schemas.microsoft.com/office/drawing/2015/10/21/chartex" xmlns:cx3="http://schemas.microsoft.com/office/drawing/2016/5/9/chartex" xmlns:cx4="http://schemas.microsoft.com/office/drawing/2016/5/10/chartex" xmlns:cx5="http://schemas.microsoft.com/office/drawing/2016/5/11/chartex" xmlns:cx6="http://schemas.microsoft.com/office/drawing/2016/5/12/chartex" xmlns:cx7="http://schemas.microsoft.com/office/drawing/2016/5/13/chartex" xmlns:cx8="http://schemas.microsoft.com/office/drawing/2016/5/14/chartex" xmlns:mc="http://schemas.openxmlformats.org/markup-compatibility/2006" xmlns:aink="http://schemas.microsoft.com/office/drawing/2016/ink" xmlns:am3d="http://schemas.microsoft.com/office/drawing/2017/model3d" xmlns:o="urn:schemas-microsoft-com:office:office" xmlns:oel="http://schemas.microsoft.com/office/2019/extlst" xmlns:r="http://schemas.openxmlformats.org/officeDocument/2006/relationships" xmlns:m="http://schemas.openxmlformats.org/officeDocument/2006/math" xmlns:v="urn:schemas-microsoft-com:vml" xmlns:wp14="http://schemas.microsoft.com/office/word/2010/wordprocessingDrawing" xmlns:wp="http://schemas.openxmlformats.org/drawingml/2006/wordprocessingDrawing" xmlns:w10="urn:schemas-microsoft-com:office:word" xmlns:w="http://schemas.openxmlformats.org/wordprocessingml/2006/main" xmlns:w14="http://schemas.microsoft.com/office/word/2010/wordml" xmlns:w15="http://schemas.microsoft.com/office/word/2012/wordml" xmlns:w16cex="http://schemas.microsoft.com/office/word/2018/wordml/cex" xmlns:w16cid="http://schemas.microsoft.com/office/word/2016/wordml/cid" xmlns:w16="http://schemas.microsoft.com/office/word/2018/wordml" xmlns:w16du="http://schemas.microsoft.com/office/word/2023/wordml/word16du" xmlns:w16sdtdh="http://schemas.microsoft.com/office/word/2020/wordml/sdtdatahash" xmlns:w16se="http://schemas.microsoft.com/office/word/2015/wordml/symex" xmlns:wpg="http://schemas.microsoft.com/office/word/2010/wordprocessingGroup" xmlns:wpi="http://schemas.microsoft.com/office/word/2010/wordprocessingInk" xmlns:wne="http://schemas.microsoft.com/office/word/2006/wordml" xmlns:wps="http://schemas.microsoft.com/office/word/2010/wordprocessingShape" mc:Ignorable="w14 w15 w16se w16cid w16 w16cex w16sdtdh wp14">
+<w:footnotes xmlns:wpc="http://schemas.microsoft.com/office/word/2010/wordprocessingCanvas" xmlns:cx="http://schemas.microsoft.com/office/drawing/2014/chartex" xmlns:cx1="http://schemas.microsoft.com/office/drawing/2015/9/8/chartex" xmlns:cx2="http://schemas.microsoft.com/office/drawing/2015/10/21/chartex" xmlns:cx3="http://schemas.microsoft.com/office/drawing/2016/5/9/chartex" xmlns:cx4="http://schemas.microsoft.com/office/drawing/2016/5/10/chartex" xmlns:cx5="http://schemas.microsoft.com/office/drawing/2016/5/11/chartex" xmlns:cx6="http://schemas.microsoft.com/office/drawing/2016/5/12/chartex" xmlns:cx7="http://schemas.microsoft.com/office/drawing/2016/5/13/chartex" xmlns:cx8="http://schemas.microsoft.com/office/drawing/2016/5/14/chartex" xmlns:mc="http://schemas.openxmlformats.org/markup-compatibility/2006" xmlns:aink="http://schemas.microsoft.com/office/drawing/2016/ink" xmlns:am3d="http://schemas.microsoft.com/office/drawing/2017/model3d" xmlns:o="urn:schemas-microsoft-com:office:office" xmlns:oel="http://schemas.microsoft.com/office/2019/extlst" xmlns:r="http://schemas.openxmlformats.org/officeDocument/2006/relationships" xmlns:m="http://schemas.openxmlformats.org/officeDocument/2006/math" xmlns:v="urn:schemas-microsoft-com:vml" xmlns:wp14="http://schemas.microsoft.com/office/word/2010/wordprocessingDrawing" xmlns:wp="http://schemas.openxmlformats.org/drawingml/2006/wordprocessingDrawing" xmlns:w10="urn:schemas-microsoft-com:office:word" xmlns:w="http://schemas.openxmlformats.org/wordprocessingml/2006/main" xmlns:w14="http://schemas.microsoft.com/office/word/2010/wordml" xmlns:w15="http://schemas.microsoft.com/office/word/2012/wordml" xmlns:w16cex="http://schemas.microsoft.com/office/word/2018/wordml/cex" xmlns:w16cid="http://schemas.microsoft.com/office/word/2016/wordml/cid" xmlns:w16="http://schemas.microsoft.com/office/word/2018/wordml" xmlns:w16sdtdh="http://schemas.microsoft.com/office/word/2020/wordml/sdtdatahash" xmlns:w16se="http://schemas.microsoft.com/office/word/2015/wordml/symex" xmlns:wpg="http://schemas.microsoft.com/office/word/2010/wordprocessingGroup" xmlns:wpi="http://schemas.microsoft.com/office/word/2010/wordprocessingInk" xmlns:wne="http://schemas.microsoft.com/office/word/2006/wordml" xmlns:wps="http://schemas.microsoft.com/office/word/2010/wordprocessingShape" mc:Ignorable="w14 w15 w16se w16cid w16 w16cex w16sdtdh wp14">
   <w:footnote w:type="separator" w:id="-1">
     <w:p>
       <w:pPr>
@@ -4268,7 +4228,7 @@
 </file>
 
 <file path=word/header1.xml><?xml version="1.0" encoding="utf-8"?>
-<w:hdr xmlns:wpc="http://schemas.microsoft.com/office/word/2010/wordprocessingCanvas" xmlns:cx="http://schemas.microsoft.com/office/drawing/2014/chartex" xmlns:cx1="http://schemas.microsoft.com/office/drawing/2015/9/8/chartex" xmlns:cx2="http://schemas.microsoft.com/office/drawing/2015/10/21/chartex" xmlns:cx3="http://schemas.microsoft.com/office/drawing/2016/5/9/chartex" xmlns:cx4="http://schemas.microsoft.com/office/drawing/2016/5/10/chartex" xmlns:cx5="http://schemas.microsoft.com/office/drawing/2016/5/11/chartex" xmlns:cx6="http://schemas.microsoft.com/office/drawing/2016/5/12/chartex" xmlns:cx7="http://schemas.microsoft.com/office/drawing/2016/5/13/chartex" xmlns:cx8="http://schemas.microsoft.com/office/drawing/2016/5/14/chartex" xmlns:mc="http://schemas.openxmlformats.org/markup-compatibility/2006" xmlns:aink="http://schemas.microsoft.com/office/drawing/2016/ink" xmlns:am3d="http://schemas.microsoft.com/office/drawing/2017/model3d" xmlns:o="urn:schemas-microsoft-com:office:office" xmlns:oel="http://schemas.microsoft.com/office/2019/extlst" xmlns:r="http://schemas.openxmlformats.org/officeDocument/2006/relationships" xmlns:m="http://schemas.openxmlformats.org/officeDocument/2006/math" xmlns:v="urn:schemas-microsoft-com:vml" xmlns:wp14="http://schemas.microsoft.com/office/word/2010/wordprocessingDrawing" xmlns:wp="http://schemas.openxmlformats.org/drawingml/2006/wordprocessingDrawing" xmlns:w10="urn:schemas-microsoft-com:office:word" xmlns:w="http://schemas.openxmlformats.org/wordprocessingml/2006/main" xmlns:w14="http://schemas.microsoft.com/office/word/2010/wordml" xmlns:w15="http://schemas.microsoft.com/office/word/2012/wordml" xmlns:w16cex="http://schemas.microsoft.com/office/word/2018/wordml/cex" xmlns:w16cid="http://schemas.microsoft.com/office/word/2016/wordml/cid" xmlns:w16="http://schemas.microsoft.com/office/word/2018/wordml" xmlns:w16du="http://schemas.microsoft.com/office/word/2023/wordml/word16du" xmlns:w16sdtdh="http://schemas.microsoft.com/office/word/2020/wordml/sdtdatahash" xmlns:w16se="http://schemas.microsoft.com/office/word/2015/wordml/symex" xmlns:wpg="http://schemas.microsoft.com/office/word/2010/wordprocessingGroup" xmlns:wpi="http://schemas.microsoft.com/office/word/2010/wordprocessingInk" xmlns:wne="http://schemas.microsoft.com/office/word/2006/wordml" xmlns:wps="http://schemas.microsoft.com/office/word/2010/wordprocessingShape" mc:Ignorable="w14 w15 w16se w16cid w16 w16cex w16sdtdh wp14">
+<w:hdr xmlns:wpc="http://schemas.microsoft.com/office/word/2010/wordprocessingCanvas" xmlns:cx="http://schemas.microsoft.com/office/drawing/2014/chartex" xmlns:cx1="http://schemas.microsoft.com/office/drawing/2015/9/8/chartex" xmlns:cx2="http://schemas.microsoft.com/office/drawing/2015/10/21/chartex" xmlns:cx3="http://schemas.microsoft.com/office/drawing/2016/5/9/chartex" xmlns:cx4="http://schemas.microsoft.com/office/drawing/2016/5/10/chartex" xmlns:cx5="http://schemas.microsoft.com/office/drawing/2016/5/11/chartex" xmlns:cx6="http://schemas.microsoft.com/office/drawing/2016/5/12/chartex" xmlns:cx7="http://schemas.microsoft.com/office/drawing/2016/5/13/chartex" xmlns:cx8="http://schemas.microsoft.com/office/drawing/2016/5/14/chartex" xmlns:mc="http://schemas.openxmlformats.org/markup-compatibility/2006" xmlns:aink="http://schemas.microsoft.com/office/drawing/2016/ink" xmlns:am3d="http://schemas.microsoft.com/office/drawing/2017/model3d" xmlns:o="urn:schemas-microsoft-com:office:office" xmlns:oel="http://schemas.microsoft.com/office/2019/extlst" xmlns:r="http://schemas.openxmlformats.org/officeDocument/2006/relationships" xmlns:m="http://schemas.openxmlformats.org/officeDocument/2006/math" xmlns:v="urn:schemas-microsoft-com:vml" xmlns:wp14="http://schemas.microsoft.com/office/word/2010/wordprocessingDrawing" xmlns:wp="http://schemas.openxmlformats.org/drawingml/2006/wordprocessingDrawing" xmlns:w10="urn:schemas-microsoft-com:office:word" xmlns:w="http://schemas.openxmlformats.org/wordprocessingml/2006/main" xmlns:w14="http://schemas.microsoft.com/office/word/2010/wordml" xmlns:w15="http://schemas.microsoft.com/office/word/2012/wordml" xmlns:w16cex="http://schemas.microsoft.com/office/word/2018/wordml/cex" xmlns:w16cid="http://schemas.microsoft.com/office/word/2016/wordml/cid" xmlns:w16="http://schemas.microsoft.com/office/word/2018/wordml" xmlns:w16sdtdh="http://schemas.microsoft.com/office/word/2020/wordml/sdtdatahash" xmlns:w16se="http://schemas.microsoft.com/office/word/2015/wordml/symex" xmlns:wpg="http://schemas.microsoft.com/office/word/2010/wordprocessingGroup" xmlns:wpi="http://schemas.microsoft.com/office/word/2010/wordprocessingInk" xmlns:wne="http://schemas.microsoft.com/office/word/2006/wordml" xmlns:wps="http://schemas.microsoft.com/office/word/2010/wordprocessingShape" mc:Ignorable="w14 w15 w16se w16cid w16 w16cex w16sdtdh wp14">
   <w:p>
     <w:pPr>
       <w:pStyle w:val="Cabealho"/>
@@ -4278,7 +4238,7 @@
 </file>
 
 <file path=word/header2.xml><?xml version="1.0" encoding="utf-8"?>
-<w:hdr xmlns:wpc="http://schemas.microsoft.com/office/word/2010/wordprocessingCanvas" xmlns:cx="http://schemas.microsoft.com/office/drawing/2014/chartex" xmlns:cx1="http://schemas.microsoft.com/office/drawing/2015/9/8/chartex" xmlns:cx2="http://schemas.microsoft.com/office/drawing/2015/10/21/chartex" xmlns:cx3="http://schemas.microsoft.com/office/drawing/2016/5/9/chartex" xmlns:cx4="http://schemas.microsoft.com/office/drawing/2016/5/10/chartex" xmlns:cx5="http://schemas.microsoft.com/office/drawing/2016/5/11/chartex" xmlns:cx6="http://schemas.microsoft.com/office/drawing/2016/5/12/chartex" xmlns:cx7="http://schemas.microsoft.com/office/drawing/2016/5/13/chartex" xmlns:cx8="http://schemas.microsoft.com/office/drawing/2016/5/14/chartex" xmlns:mc="http://schemas.openxmlformats.org/markup-compatibility/2006" xmlns:aink="http://schemas.microsoft.com/office/drawing/2016/ink" xmlns:am3d="http://schemas.microsoft.com/office/drawing/2017/model3d" xmlns:o="urn:schemas-microsoft-com:office:office" xmlns:oel="http://schemas.microsoft.com/office/2019/extlst" xmlns:r="http://schemas.openxmlformats.org/officeDocument/2006/relationships" xmlns:m="http://schemas.openxmlformats.org/officeDocument/2006/math" xmlns:v="urn:schemas-microsoft-com:vml" xmlns:wp14="http://schemas.microsoft.com/office/word/2010/wordprocessingDrawing" xmlns:wp="http://schemas.openxmlformats.org/drawingml/2006/wordprocessingDrawing" xmlns:w10="urn:schemas-microsoft-com:office:word" xmlns:w="http://schemas.openxmlformats.org/wordprocessingml/2006/main" xmlns:w14="http://schemas.microsoft.com/office/word/2010/wordml" xmlns:w15="http://schemas.microsoft.com/office/word/2012/wordml" xmlns:w16cex="http://schemas.microsoft.com/office/word/2018/wordml/cex" xmlns:w16cid="http://schemas.microsoft.com/office/word/2016/wordml/cid" xmlns:w16="http://schemas.microsoft.com/office/word/2018/wordml" xmlns:w16du="http://schemas.microsoft.com/office/word/2023/wordml/word16du" xmlns:w16sdtdh="http://schemas.microsoft.com/office/word/2020/wordml/sdtdatahash" xmlns:w16se="http://schemas.microsoft.com/office/word/2015/wordml/symex" xmlns:wpg="http://schemas.microsoft.com/office/word/2010/wordprocessingGroup" xmlns:wpi="http://schemas.microsoft.com/office/word/2010/wordprocessingInk" xmlns:wne="http://schemas.microsoft.com/office/word/2006/wordml" xmlns:wps="http://schemas.microsoft.com/office/word/2010/wordprocessingShape" mc:Ignorable="w14 w15 w16se w16cid w16 w16cex w16sdtdh wp14">
+<w:hdr xmlns:wpc="http://schemas.microsoft.com/office/word/2010/wordprocessingCanvas" xmlns:cx="http://schemas.microsoft.com/office/drawing/2014/chartex" xmlns:cx1="http://schemas.microsoft.com/office/drawing/2015/9/8/chartex" xmlns:cx2="http://schemas.microsoft.com/office/drawing/2015/10/21/chartex" xmlns:cx3="http://schemas.microsoft.com/office/drawing/2016/5/9/chartex" xmlns:cx4="http://schemas.microsoft.com/office/drawing/2016/5/10/chartex" xmlns:cx5="http://schemas.microsoft.com/office/drawing/2016/5/11/chartex" xmlns:cx6="http://schemas.microsoft.com/office/drawing/2016/5/12/chartex" xmlns:cx7="http://schemas.microsoft.com/office/drawing/2016/5/13/chartex" xmlns:cx8="http://schemas.microsoft.com/office/drawing/2016/5/14/chartex" xmlns:mc="http://schemas.openxmlformats.org/markup-compatibility/2006" xmlns:aink="http://schemas.microsoft.com/office/drawing/2016/ink" xmlns:am3d="http://schemas.microsoft.com/office/drawing/2017/model3d" xmlns:o="urn:schemas-microsoft-com:office:office" xmlns:oel="http://schemas.microsoft.com/office/2019/extlst" xmlns:r="http://schemas.openxmlformats.org/officeDocument/2006/relationships" xmlns:m="http://schemas.openxmlformats.org/officeDocument/2006/math" xmlns:v="urn:schemas-microsoft-com:vml" xmlns:wp14="http://schemas.microsoft.com/office/word/2010/wordprocessingDrawing" xmlns:wp="http://schemas.openxmlformats.org/drawingml/2006/wordprocessingDrawing" xmlns:w10="urn:schemas-microsoft-com:office:word" xmlns:w="http://schemas.openxmlformats.org/wordprocessingml/2006/main" xmlns:w14="http://schemas.microsoft.com/office/word/2010/wordml" xmlns:w15="http://schemas.microsoft.com/office/word/2012/wordml" xmlns:w16cex="http://schemas.microsoft.com/office/word/2018/wordml/cex" xmlns:w16cid="http://schemas.microsoft.com/office/word/2016/wordml/cid" xmlns:w16="http://schemas.microsoft.com/office/word/2018/wordml" xmlns:w16sdtdh="http://schemas.microsoft.com/office/word/2020/wordml/sdtdatahash" xmlns:w16se="http://schemas.microsoft.com/office/word/2015/wordml/symex" xmlns:wpg="http://schemas.microsoft.com/office/word/2010/wordprocessingGroup" xmlns:wpi="http://schemas.microsoft.com/office/word/2010/wordprocessingInk" xmlns:wne="http://schemas.microsoft.com/office/word/2006/wordml" xmlns:wps="http://schemas.microsoft.com/office/word/2010/wordprocessingShape" mc:Ignorable="w14 w15 w16se w16cid w16 w16cex w16sdtdh wp14">
   <w:p>
     <w:pPr>
       <w:pStyle w:val="Cabealho"/>
@@ -4288,7 +4248,7 @@
 </file>
 
 <file path=word/header3.xml><?xml version="1.0" encoding="utf-8"?>
-<w:hdr xmlns:wpc="http://schemas.microsoft.com/office/word/2010/wordprocessingCanvas" xmlns:cx="http://schemas.microsoft.com/office/drawing/2014/chartex" xmlns:cx1="http://schemas.microsoft.com/office/drawing/2015/9/8/chartex" xmlns:cx2="http://schemas.microsoft.com/office/drawing/2015/10/21/chartex" xmlns:cx3="http://schemas.microsoft.com/office/drawing/2016/5/9/chartex" xmlns:cx4="http://schemas.microsoft.com/office/drawing/2016/5/10/chartex" xmlns:cx5="http://schemas.microsoft.com/office/drawing/2016/5/11/chartex" xmlns:cx6="http://schemas.microsoft.com/office/drawing/2016/5/12/chartex" xmlns:cx7="http://schemas.microsoft.com/office/drawing/2016/5/13/chartex" xmlns:cx8="http://schemas.microsoft.com/office/drawing/2016/5/14/chartex" xmlns:mc="http://schemas.openxmlformats.org/markup-compatibility/2006" xmlns:aink="http://schemas.microsoft.com/office/drawing/2016/ink" xmlns:am3d="http://schemas.microsoft.com/office/drawing/2017/model3d" xmlns:o="urn:schemas-microsoft-com:office:office" xmlns:oel="http://schemas.microsoft.com/office/2019/extlst" xmlns:r="http://schemas.openxmlformats.org/officeDocument/2006/relationships" xmlns:m="http://schemas.openxmlformats.org/officeDocument/2006/math" xmlns:v="urn:schemas-microsoft-com:vml" xmlns:wp14="http://schemas.microsoft.com/office/word/2010/wordprocessingDrawing" xmlns:wp="http://schemas.openxmlformats.org/drawingml/2006/wordprocessingDrawing" xmlns:w10="urn:schemas-microsoft-com:office:word" xmlns:w="http://schemas.openxmlformats.org/wordprocessingml/2006/main" xmlns:w14="http://schemas.microsoft.com/office/word/2010/wordml" xmlns:w15="http://schemas.microsoft.com/office/word/2012/wordml" xmlns:w16cex="http://schemas.microsoft.com/office/word/2018/wordml/cex" xmlns:w16cid="http://schemas.microsoft.com/office/word/2016/wordml/cid" xmlns:w16="http://schemas.microsoft.com/office/word/2018/wordml" xmlns:w16du="http://schemas.microsoft.com/office/word/2023/wordml/word16du" xmlns:w16sdtdh="http://schemas.microsoft.com/office/word/2020/wordml/sdtdatahash" xmlns:w16se="http://schemas.microsoft.com/office/word/2015/wordml/symex" xmlns:wpg="http://schemas.microsoft.com/office/word/2010/wordprocessingGroup" xmlns:wpi="http://schemas.microsoft.com/office/word/2010/wordprocessingInk" xmlns:wne="http://schemas.microsoft.com/office/word/2006/wordml" xmlns:wps="http://schemas.microsoft.com/office/word/2010/wordprocessingShape" mc:Ignorable="w14 w15 w16se w16cid w16 w16cex w16sdtdh wp14">
+<w:hdr xmlns:wpc="http://schemas.microsoft.com/office/word/2010/wordprocessingCanvas" xmlns:cx="http://schemas.microsoft.com/office/drawing/2014/chartex" xmlns:cx1="http://schemas.microsoft.com/office/drawing/2015/9/8/chartex" xmlns:cx2="http://schemas.microsoft.com/office/drawing/2015/10/21/chartex" xmlns:cx3="http://schemas.microsoft.com/office/drawing/2016/5/9/chartex" xmlns:cx4="http://schemas.microsoft.com/office/drawing/2016/5/10/chartex" xmlns:cx5="http://schemas.microsoft.com/office/drawing/2016/5/11/chartex" xmlns:cx6="http://schemas.microsoft.com/office/drawing/2016/5/12/chartex" xmlns:cx7="http://schemas.microsoft.com/office/drawing/2016/5/13/chartex" xmlns:cx8="http://schemas.microsoft.com/office/drawing/2016/5/14/chartex" xmlns:mc="http://schemas.openxmlformats.org/markup-compatibility/2006" xmlns:aink="http://schemas.microsoft.com/office/drawing/2016/ink" xmlns:am3d="http://schemas.microsoft.com/office/drawing/2017/model3d" xmlns:o="urn:schemas-microsoft-com:office:office" xmlns:oel="http://schemas.microsoft.com/office/2019/extlst" xmlns:r="http://schemas.openxmlformats.org/officeDocument/2006/relationships" xmlns:m="http://schemas.openxmlformats.org/officeDocument/2006/math" xmlns:v="urn:schemas-microsoft-com:vml" xmlns:wp14="http://schemas.microsoft.com/office/word/2010/wordprocessingDrawing" xmlns:wp="http://schemas.openxmlformats.org/drawingml/2006/wordprocessingDrawing" xmlns:w10="urn:schemas-microsoft-com:office:word" xmlns:w="http://schemas.openxmlformats.org/wordprocessingml/2006/main" xmlns:w14="http://schemas.microsoft.com/office/word/2010/wordml" xmlns:w15="http://schemas.microsoft.com/office/word/2012/wordml" xmlns:w16cex="http://schemas.microsoft.com/office/word/2018/wordml/cex" xmlns:w16cid="http://schemas.microsoft.com/office/word/2016/wordml/cid" xmlns:w16="http://schemas.microsoft.com/office/word/2018/wordml" xmlns:w16sdtdh="http://schemas.microsoft.com/office/word/2020/wordml/sdtdatahash" xmlns:w16se="http://schemas.microsoft.com/office/word/2015/wordml/symex" xmlns:wpg="http://schemas.microsoft.com/office/word/2010/wordprocessingGroup" xmlns:wpi="http://schemas.microsoft.com/office/word/2010/wordprocessingInk" xmlns:wne="http://schemas.microsoft.com/office/word/2006/wordml" xmlns:wps="http://schemas.microsoft.com/office/word/2010/wordprocessingShape" mc:Ignorable="w14 w15 w16se w16cid w16 w16cex w16sdtdh wp14">
   <w:p>
     <w:pPr>
       <w:pStyle w:val="Cabealho"/>
@@ -4298,7 +4258,7 @@
 </file>
 
 <file path=word/numbering.xml><?xml version="1.0" encoding="utf-8"?>
-<w:numbering xmlns:wpc="http://schemas.microsoft.com/office/word/2010/wordprocessingCanvas" xmlns:cx="http://schemas.microsoft.com/office/drawing/2014/chartex" xmlns:cx1="http://schemas.microsoft.com/office/drawing/2015/9/8/chartex" xmlns:cx2="http://schemas.microsoft.com/office/drawing/2015/10/21/chartex" xmlns:cx3="http://schemas.microsoft.com/office/drawing/2016/5/9/chartex" xmlns:cx4="http://schemas.microsoft.com/office/drawing/2016/5/10/chartex" xmlns:cx5="http://schemas.microsoft.com/office/drawing/2016/5/11/chartex" xmlns:cx6="http://schemas.microsoft.com/office/drawing/2016/5/12/chartex" xmlns:cx7="http://schemas.microsoft.com/office/drawing/2016/5/13/chartex" xmlns:cx8="http://schemas.microsoft.com/office/drawing/2016/5/14/chartex" xmlns:mc="http://schemas.openxmlformats.org/markup-compatibility/2006" xmlns:aink="http://schemas.microsoft.com/office/drawing/2016/ink" xmlns:am3d="http://schemas.microsoft.com/office/drawing/2017/model3d" xmlns:o="urn:schemas-microsoft-com:office:office" xmlns:oel="http://schemas.microsoft.com/office/2019/extlst" xmlns:r="http://schemas.openxmlformats.org/officeDocument/2006/relationships" xmlns:m="http://schemas.openxmlformats.org/officeDocument/2006/math" xmlns:v="urn:schemas-microsoft-com:vml" xmlns:wp14="http://schemas.microsoft.com/office/word/2010/wordprocessingDrawing" xmlns:wp="http://schemas.openxmlformats.org/drawingml/2006/wordprocessingDrawing" xmlns:w10="urn:schemas-microsoft-com:office:word" xmlns:w="http://schemas.openxmlformats.org/wordprocessingml/2006/main" xmlns:w14="http://schemas.microsoft.com/office/word/2010/wordml" xmlns:w15="http://schemas.microsoft.com/office/word/2012/wordml" xmlns:w16cex="http://schemas.microsoft.com/office/word/2018/wordml/cex" xmlns:w16cid="http://schemas.microsoft.com/office/word/2016/wordml/cid" xmlns:w16="http://schemas.microsoft.com/office/word/2018/wordml" xmlns:w16du="http://schemas.microsoft.com/office/word/2023/wordml/word16du" xmlns:w16sdtdh="http://schemas.microsoft.com/office/word/2020/wordml/sdtdatahash" xmlns:w16se="http://schemas.microsoft.com/office/word/2015/wordml/symex" xmlns:wpg="http://schemas.microsoft.com/office/word/2010/wordprocessingGroup" xmlns:wpi="http://schemas.microsoft.com/office/word/2010/wordprocessingInk" xmlns:wne="http://schemas.microsoft.com/office/word/2006/wordml" xmlns:wps="http://schemas.microsoft.com/office/word/2010/wordprocessingShape" mc:Ignorable="w14 w15 w16se w16cid w16 w16cex w16sdtdh wp14">
+<w:numbering xmlns:wpc="http://schemas.microsoft.com/office/word/2010/wordprocessingCanvas" xmlns:cx="http://schemas.microsoft.com/office/drawing/2014/chartex" xmlns:cx1="http://schemas.microsoft.com/office/drawing/2015/9/8/chartex" xmlns:cx2="http://schemas.microsoft.com/office/drawing/2015/10/21/chartex" xmlns:cx3="http://schemas.microsoft.com/office/drawing/2016/5/9/chartex" xmlns:cx4="http://schemas.microsoft.com/office/drawing/2016/5/10/chartex" xmlns:cx5="http://schemas.microsoft.com/office/drawing/2016/5/11/chartex" xmlns:cx6="http://schemas.microsoft.com/office/drawing/2016/5/12/chartex" xmlns:cx7="http://schemas.microsoft.com/office/drawing/2016/5/13/chartex" xmlns:cx8="http://schemas.microsoft.com/office/drawing/2016/5/14/chartex" xmlns:mc="http://schemas.openxmlformats.org/markup-compatibility/2006" xmlns:aink="http://schemas.microsoft.com/office/drawing/2016/ink" xmlns:am3d="http://schemas.microsoft.com/office/drawing/2017/model3d" xmlns:o="urn:schemas-microsoft-com:office:office" xmlns:oel="http://schemas.microsoft.com/office/2019/extlst" xmlns:r="http://schemas.openxmlformats.org/officeDocument/2006/relationships" xmlns:m="http://schemas.openxmlformats.org/officeDocument/2006/math" xmlns:v="urn:schemas-microsoft-com:vml" xmlns:wp14="http://schemas.microsoft.com/office/word/2010/wordprocessingDrawing" xmlns:wp="http://schemas.openxmlformats.org/drawingml/2006/wordprocessingDrawing" xmlns:w10="urn:schemas-microsoft-com:office:word" xmlns:w="http://schemas.openxmlformats.org/wordprocessingml/2006/main" xmlns:w14="http://schemas.microsoft.com/office/word/2010/wordml" xmlns:w15="http://schemas.microsoft.com/office/word/2012/wordml" xmlns:w16cex="http://schemas.microsoft.com/office/word/2018/wordml/cex" xmlns:w16cid="http://schemas.microsoft.com/office/word/2016/wordml/cid" xmlns:w16="http://schemas.microsoft.com/office/word/2018/wordml" xmlns:w16sdtdh="http://schemas.microsoft.com/office/word/2020/wordml/sdtdatahash" xmlns:w16se="http://schemas.microsoft.com/office/word/2015/wordml/symex" xmlns:wpg="http://schemas.microsoft.com/office/word/2010/wordprocessingGroup" xmlns:wpi="http://schemas.microsoft.com/office/word/2010/wordprocessingInk" xmlns:wne="http://schemas.microsoft.com/office/word/2006/wordml" xmlns:wps="http://schemas.microsoft.com/office/word/2010/wordprocessingShape" mc:Ignorable="w14 w15 w16se w16cid w16 w16cex w16sdtdh wp14">
   <w:abstractNum w:abstractNumId="0" w15:restartNumberingAfterBreak="0">
     <w:nsid w:val="00172700"/>
     <w:multiLevelType w:val="hybridMultilevel"/>
@@ -5631,103 +5591,23 @@
   </w:num>
   <w:num w:numId="11" w16cid:durableId="1821997576">
     <w:abstractNumId w:val="4"/>
-    <w:lvlOverride w:ilvl="1">
-      <w:lvl w:ilvl="1">
-        <w:numFmt w:val="bullet"/>
-        <w:lvlText w:val=""/>
-        <w:lvlJc w:val="left"/>
-        <w:pPr>
-          <w:tabs>
-            <w:tab w:val="num" w:pos="1440"/>
-          </w:tabs>
-          <w:ind w:left="1440" w:hanging="360"/>
-        </w:pPr>
-        <w:rPr>
-          <w:rFonts w:ascii="Symbol" w:hAnsi="Symbol" w:hint="default"/>
-          <w:sz w:val="20"/>
-        </w:rPr>
-      </w:lvl>
-    </w:lvlOverride>
+    <w:lvlOverride w:ilvl="0"/>
   </w:num>
   <w:num w:numId="12" w16cid:durableId="2094233247">
     <w:abstractNumId w:val="4"/>
-    <w:lvlOverride w:ilvl="1">
-      <w:lvl w:ilvl="1">
-        <w:numFmt w:val="bullet"/>
-        <w:lvlText w:val=""/>
-        <w:lvlJc w:val="left"/>
-        <w:pPr>
-          <w:tabs>
-            <w:tab w:val="num" w:pos="1440"/>
-          </w:tabs>
-          <w:ind w:left="1440" w:hanging="360"/>
-        </w:pPr>
-        <w:rPr>
-          <w:rFonts w:ascii="Symbol" w:hAnsi="Symbol" w:hint="default"/>
-          <w:sz w:val="20"/>
-        </w:rPr>
-      </w:lvl>
-    </w:lvlOverride>
+    <w:lvlOverride w:ilvl="0"/>
   </w:num>
   <w:num w:numId="13" w16cid:durableId="1916016484">
     <w:abstractNumId w:val="4"/>
-    <w:lvlOverride w:ilvl="1">
-      <w:lvl w:ilvl="1">
-        <w:numFmt w:val="bullet"/>
-        <w:lvlText w:val=""/>
-        <w:lvlJc w:val="left"/>
-        <w:pPr>
-          <w:tabs>
-            <w:tab w:val="num" w:pos="1440"/>
-          </w:tabs>
-          <w:ind w:left="1440" w:hanging="360"/>
-        </w:pPr>
-        <w:rPr>
-          <w:rFonts w:ascii="Symbol" w:hAnsi="Symbol" w:hint="default"/>
-          <w:sz w:val="20"/>
-        </w:rPr>
-      </w:lvl>
-    </w:lvlOverride>
+    <w:lvlOverride w:ilvl="0"/>
   </w:num>
   <w:num w:numId="14" w16cid:durableId="613681533">
     <w:abstractNumId w:val="4"/>
-    <w:lvlOverride w:ilvl="1">
-      <w:lvl w:ilvl="1">
-        <w:numFmt w:val="bullet"/>
-        <w:lvlText w:val=""/>
-        <w:lvlJc w:val="left"/>
-        <w:pPr>
-          <w:tabs>
-            <w:tab w:val="num" w:pos="1440"/>
-          </w:tabs>
-          <w:ind w:left="1440" w:hanging="360"/>
-        </w:pPr>
-        <w:rPr>
-          <w:rFonts w:ascii="Symbol" w:hAnsi="Symbol" w:hint="default"/>
-          <w:sz w:val="20"/>
-        </w:rPr>
-      </w:lvl>
-    </w:lvlOverride>
+    <w:lvlOverride w:ilvl="0"/>
   </w:num>
   <w:num w:numId="15" w16cid:durableId="872964235">
     <w:abstractNumId w:val="4"/>
-    <w:lvlOverride w:ilvl="1">
-      <w:lvl w:ilvl="1">
-        <w:numFmt w:val="bullet"/>
-        <w:lvlText w:val=""/>
-        <w:lvlJc w:val="left"/>
-        <w:pPr>
-          <w:tabs>
-            <w:tab w:val="num" w:pos="1440"/>
-          </w:tabs>
-          <w:ind w:left="1440" w:hanging="360"/>
-        </w:pPr>
-        <w:rPr>
-          <w:rFonts w:ascii="Symbol" w:hAnsi="Symbol" w:hint="default"/>
-          <w:sz w:val="20"/>
-        </w:rPr>
-      </w:lvl>
-    </w:lvlOverride>
+    <w:lvlOverride w:ilvl="0"/>
   </w:num>
   <w:num w:numId="16" w16cid:durableId="782306022">
     <w:abstractNumId w:val="6"/>
@@ -6565,6 +6445,18 @@
       <w:lang w:eastAsia="en-US"/>
     </w:rPr>
   </w:style>
+  <w:style w:type="character" w:styleId="Hiperligaovisitada">
+    <w:name w:val="FollowedHyperlink"/>
+    <w:basedOn w:val="Tipodeletrapredefinidodopargrafo"/>
+    <w:uiPriority w:val="99"/>
+    <w:semiHidden/>
+    <w:unhideWhenUsed/>
+    <w:rsid w:val="007068A8"/>
+    <w:rPr>
+      <w:color w:val="954F72" w:themeColor="followedHyperlink"/>
+      <w:u w:val="single"/>
+    </w:rPr>
+  </w:style>
 </w:styles>
 </file>
 

</xml_diff>